<commit_message>
Individual report and executive business summary
</commit_message>
<xml_diff>
--- a/Documents/Management/Executive Business Summary.docx
+++ b/Documents/Management/Executive Business Summary.docx
@@ -546,7 +546,10 @@
     <w:p/>
     <w:p/>
     <w:p/>
-    <w:p/>
+    <w:p>
+      <w:bookmarkStart w:id="2" w:name="_GoBack"/>
+      <w:bookmarkEnd w:id="2"/>
+    </w:p>
     <w:p>
       <w:pPr>
         <w:rPr>
@@ -568,12 +571,12 @@
           <w:numId w:val="4"/>
         </w:numPr>
       </w:pPr>
-      <w:bookmarkStart w:id="2" w:name="_Ref390106699"/>
+      <w:bookmarkStart w:id="3" w:name="_Ref390106699"/>
       <w:r>
         <w:lastRenderedPageBreak/>
         <w:t>Overview</w:t>
       </w:r>
-      <w:bookmarkEnd w:id="2"/>
+      <w:bookmarkEnd w:id="3"/>
       <w:r>
         <w:t xml:space="preserve"> </w:t>
       </w:r>
@@ -842,7 +845,6 @@
           <w:lang w:val="en-GB"/>
         </w:rPr>
       </w:pPr>
-      <w:proofErr w:type="spellStart"/>
       <w:proofErr w:type="gramStart"/>
       <w:r>
         <w:rPr>
@@ -850,41 +852,12 @@
         </w:rPr>
         <w:t>eCook</w:t>
       </w:r>
-      <w:proofErr w:type="spellEnd"/>
       <w:proofErr w:type="gramEnd"/>
       <w:r>
         <w:rPr>
           <w:lang w:val="en-GB"/>
         </w:rPr>
-        <w:t xml:space="preserve"> provides an easy way to find the perfect balance between eating healthy and cooking cheap and easy. Initially for student, </w:t>
-      </w:r>
-      <w:proofErr w:type="spellStart"/>
-      <w:r>
-        <w:rPr>
-          <w:lang w:val="en-GB"/>
-        </w:rPr>
-        <w:t>eCook</w:t>
-      </w:r>
-      <w:proofErr w:type="spellEnd"/>
-      <w:r>
-        <w:rPr>
-          <w:lang w:val="en-GB"/>
-        </w:rPr>
-        <w:t xml:space="preserve"> has now been expanded to be ideal for anyone who wishes to eat right and eat well. Spoon had 3 main aims behind making </w:t>
-      </w:r>
-      <w:proofErr w:type="spellStart"/>
-      <w:r>
-        <w:rPr>
-          <w:lang w:val="en-GB"/>
-        </w:rPr>
-        <w:t>eCook</w:t>
-      </w:r>
-      <w:proofErr w:type="spellEnd"/>
-      <w:r>
-        <w:rPr>
-          <w:lang w:val="en-GB"/>
-        </w:rPr>
-        <w:t>:</w:t>
+        <w:t xml:space="preserve"> provides an easy way to find the perfect balance between eating healthy and cooking cheap and easy. Initially for student, eCook has now been expanded to be ideal for anyone who wishes to eat right and eat well. Spoon had 3 main aims behind making eCook:</w:t>
       </w:r>
     </w:p>
     <w:p>
@@ -951,21 +924,7 @@
         <w:rPr>
           <w:lang w:val="en-GB"/>
         </w:rPr>
-        <w:t xml:space="preserve">Please refer to the product specification document for the various features and the exact function of </w:t>
-      </w:r>
-      <w:proofErr w:type="spellStart"/>
-      <w:r>
-        <w:rPr>
-          <w:lang w:val="en-GB"/>
-        </w:rPr>
-        <w:t>eCook</w:t>
-      </w:r>
-      <w:proofErr w:type="spellEnd"/>
-      <w:r>
-        <w:rPr>
-          <w:lang w:val="en-GB"/>
-        </w:rPr>
-        <w:t>.</w:t>
+        <w:t>Please refer to the product specification document for the various features and the exact function of eCook.</w:t>
       </w:r>
     </w:p>
     <w:p>
@@ -1110,13 +1069,115 @@
       </w:r>
     </w:p>
     <w:p>
+      <w:r>
+        <w:t xml:space="preserve">Although is there a gap in the market for interactive cooking there are competitors that </w:t>
+      </w:r>
+      <w:proofErr w:type="spellStart"/>
+      <w:r>
+        <w:t>eCook</w:t>
+      </w:r>
+      <w:proofErr w:type="spellEnd"/>
+      <w:r>
+        <w:t xml:space="preserve"> will be faced with. To overcome competition we have been researching on key aspects of the competitor’s techniques and unique selling points and trying to make a place for </w:t>
+      </w:r>
+      <w:proofErr w:type="spellStart"/>
+      <w:r>
+        <w:t>eCook</w:t>
+      </w:r>
+      <w:proofErr w:type="spellEnd"/>
+      <w:r>
+        <w:t xml:space="preserve"> in the market. Some of the key aspects that we have been researching into are:</w:t>
+      </w:r>
+    </w:p>
+    <w:p>
+      <w:pPr>
+        <w:pStyle w:val="ListParagraph"/>
+        <w:numPr>
+          <w:ilvl w:val="0"/>
+          <w:numId w:val="8"/>
+        </w:numPr>
+        <w:spacing w:after="0"/>
+        <w:ind w:right="0"/>
+      </w:pPr>
+      <w:r>
+        <w:t>The prices they charge</w:t>
+      </w:r>
+    </w:p>
+    <w:p>
+      <w:pPr>
+        <w:pStyle w:val="ListParagraph"/>
+        <w:numPr>
+          <w:ilvl w:val="0"/>
+          <w:numId w:val="8"/>
+        </w:numPr>
+        <w:spacing w:after="0"/>
+        <w:ind w:right="0"/>
+      </w:pPr>
+      <w:r>
+        <w:t>The devices they employ to enhance customer loyalty</w:t>
+      </w:r>
+    </w:p>
+    <w:p>
+      <w:pPr>
+        <w:pStyle w:val="ListParagraph"/>
+        <w:numPr>
+          <w:ilvl w:val="0"/>
+          <w:numId w:val="8"/>
+        </w:numPr>
+        <w:spacing w:after="0"/>
+        <w:ind w:right="0"/>
+      </w:pPr>
+      <w:r>
+        <w:t>How they Distribute and Deliver</w:t>
+      </w:r>
+    </w:p>
+    <w:p>
+      <w:pPr>
+        <w:pStyle w:val="ListParagraph"/>
+        <w:numPr>
+          <w:ilvl w:val="0"/>
+          <w:numId w:val="8"/>
+        </w:numPr>
+        <w:spacing w:after="0"/>
+        <w:ind w:right="0"/>
+      </w:pPr>
+      <w:r>
+        <w:t xml:space="preserve">Their brand and design values </w:t>
+      </w:r>
+    </w:p>
+    <w:p>
+      <w:pPr>
+        <w:pStyle w:val="ListParagraph"/>
+        <w:numPr>
+          <w:ilvl w:val="0"/>
+          <w:numId w:val="8"/>
+        </w:numPr>
+        <w:spacing w:after="0"/>
+        <w:ind w:right="0"/>
+      </w:pPr>
+      <w:r>
+        <w:t>Their media Activities</w:t>
+      </w:r>
+    </w:p>
+    <w:p>
+      <w:r>
+        <w:t xml:space="preserve">After comparing each company in this sector (higher end or low) we have come to the conclusion of making </w:t>
+      </w:r>
+      <w:proofErr w:type="spellStart"/>
+      <w:r>
+        <w:t>eCook</w:t>
+      </w:r>
+      <w:proofErr w:type="spellEnd"/>
+      <w:r>
+        <w:t xml:space="preserve"> suitable for anyone who wants a healthier, easier and cheaper way of cooking rather than just university students that was what we had planned initially. </w:t>
+      </w:r>
+    </w:p>
+    <w:p>
       <w:pPr>
         <w:rPr>
           <w:lang w:val="en-GB"/>
         </w:rPr>
       </w:pPr>
-      <w:bookmarkStart w:id="3" w:name="_GoBack"/>
-      <w:bookmarkEnd w:id="3"/>
     </w:p>
     <w:p>
       <w:pPr>
@@ -1139,9 +1200,58 @@
     <w:p>
       <w:pPr>
         <w:rPr>
-          <w:lang w:val="en-GB"/>
-        </w:rPr>
-      </w:pPr>
+          <w:rFonts w:eastAsia="Times New Roman" w:cs="Arial"/>
+          <w:color w:val="000000"/>
+          <w:shd w:val="clear" w:color="auto" w:fill="FFFFFF"/>
+        </w:rPr>
+      </w:pPr>
+      <w:r>
+        <w:t xml:space="preserve">Considering the market research made, we have looked closely into the selling price of the product and the packages. We have been working towards forecasting the sales revenue of the product also financially analysing the business currently and for the near future. Below is the procedure of how selling prices and for the product and the packages were produced. </w:t>
+      </w:r>
+      <w:r>
+        <w:rPr>
+          <w:rFonts w:eastAsia="Times New Roman" w:cs="Arial"/>
+          <w:color w:val="000000"/>
+          <w:shd w:val="clear" w:color="auto" w:fill="FFFFFF"/>
+        </w:rPr>
+        <w:t xml:space="preserve">Once we calculated out costs and liabilities from the business plan we </w:t>
+      </w:r>
+      <w:proofErr w:type="spellStart"/>
+      <w:r>
+        <w:rPr>
+          <w:rFonts w:eastAsia="Times New Roman" w:cs="Arial"/>
+          <w:color w:val="000000"/>
+          <w:shd w:val="clear" w:color="auto" w:fill="FFFFFF"/>
+        </w:rPr>
+        <w:t>realised</w:t>
+      </w:r>
+      <w:proofErr w:type="spellEnd"/>
+      <w:r>
+        <w:rPr>
+          <w:rFonts w:eastAsia="Times New Roman" w:cs="Arial"/>
+          <w:color w:val="000000"/>
+          <w:shd w:val="clear" w:color="auto" w:fill="FFFFFF"/>
+        </w:rPr>
+        <w:t xml:space="preserve"> that we needed 20,000 copies of </w:t>
+      </w:r>
+      <w:proofErr w:type="spellStart"/>
+      <w:r>
+        <w:rPr>
+          <w:rFonts w:eastAsia="Times New Roman" w:cs="Arial"/>
+          <w:color w:val="000000"/>
+          <w:shd w:val="clear" w:color="auto" w:fill="FFFFFF"/>
+        </w:rPr>
+        <w:t>eCook</w:t>
+      </w:r>
+      <w:proofErr w:type="spellEnd"/>
+      <w:r>
+        <w:rPr>
+          <w:rFonts w:eastAsia="Times New Roman" w:cs="Arial"/>
+          <w:color w:val="000000"/>
+          <w:shd w:val="clear" w:color="auto" w:fill="FFFFFF"/>
+        </w:rPr>
+        <w:t xml:space="preserve"> to be sold at £5.50 to breakeven at this current moment in time. </w:t>
+      </w:r>
     </w:p>
     <w:p>
       <w:pPr>
@@ -1161,6 +1271,156 @@
         <w:t>Financials</w:t>
       </w:r>
     </w:p>
+    <w:p>
+      <w:pPr>
+        <w:rPr>
+          <w:rFonts w:eastAsia="Times New Roman" w:cs="Arial"/>
+          <w:color w:val="000000"/>
+          <w:shd w:val="clear" w:color="auto" w:fill="FFFFFF"/>
+        </w:rPr>
+      </w:pPr>
+      <w:r>
+        <w:rPr>
+          <w:rFonts w:eastAsia="Times New Roman" w:cs="Arial"/>
+          <w:color w:val="000000"/>
+          <w:shd w:val="clear" w:color="auto" w:fill="FFFFFF"/>
+        </w:rPr>
+        <w:t xml:space="preserve">The price you charge your customers or clients will have a direct effect on the success of your business. After having </w:t>
+      </w:r>
+      <w:proofErr w:type="spellStart"/>
+      <w:r>
+        <w:rPr>
+          <w:rFonts w:eastAsia="Times New Roman" w:cs="Arial"/>
+          <w:color w:val="000000"/>
+          <w:shd w:val="clear" w:color="auto" w:fill="FFFFFF"/>
+        </w:rPr>
+        <w:t>analysed</w:t>
+      </w:r>
+      <w:proofErr w:type="spellEnd"/>
+      <w:r>
+        <w:rPr>
+          <w:rFonts w:eastAsia="Times New Roman" w:cs="Arial"/>
+          <w:color w:val="000000"/>
+          <w:shd w:val="clear" w:color="auto" w:fill="FFFFFF"/>
+        </w:rPr>
+        <w:t xml:space="preserve"> different types of costing systems we decided to use marginal costing system as this allows us only treat the cost of sales as the product cost and overheads as the period costs. </w:t>
+      </w:r>
+    </w:p>
+    <w:p>
+      <w:pPr>
+        <w:rPr>
+          <w:rFonts w:eastAsia="Times New Roman" w:cs="Arial"/>
+          <w:color w:val="000000"/>
+          <w:shd w:val="clear" w:color="auto" w:fill="FFFFFF"/>
+        </w:rPr>
+      </w:pPr>
+      <w:r>
+        <w:rPr>
+          <w:rFonts w:eastAsia="Times New Roman" w:cs="Arial"/>
+          <w:color w:val="000000"/>
+          <w:shd w:val="clear" w:color="auto" w:fill="FFFFFF"/>
+        </w:rPr>
+        <w:t xml:space="preserve">We have come to the conclusion of selling </w:t>
+      </w:r>
+      <w:proofErr w:type="spellStart"/>
+      <w:r>
+        <w:rPr>
+          <w:rFonts w:eastAsia="Times New Roman" w:cs="Arial"/>
+          <w:color w:val="000000"/>
+          <w:shd w:val="clear" w:color="auto" w:fill="FFFFFF"/>
+        </w:rPr>
+        <w:t>eCook</w:t>
+      </w:r>
+      <w:proofErr w:type="spellEnd"/>
+      <w:r>
+        <w:rPr>
+          <w:rFonts w:eastAsia="Times New Roman" w:cs="Arial"/>
+          <w:color w:val="000000"/>
+          <w:shd w:val="clear" w:color="auto" w:fill="FFFFFF"/>
+        </w:rPr>
+        <w:t xml:space="preserve"> at £5.50 and there are various aspects or marketing and budgeting, which have, contributes to this. After have done the product idea survey and final product sales survey it was concluded by the consumers what and </w:t>
+      </w:r>
+      <w:r>
+        <w:rPr>
+          <w:rFonts w:eastAsia="Times New Roman" w:cs="Arial"/>
+          <w:color w:val="000000"/>
+          <w:shd w:val="clear" w:color="auto" w:fill="FFFFFF"/>
+        </w:rPr>
+        <w:lastRenderedPageBreak/>
+        <w:t xml:space="preserve">average cost of £5.50 would be suitable for this product and they now being the extended market would be willing to purchase it for this price. </w:t>
+      </w:r>
+    </w:p>
+    <w:p>
+      <w:pPr>
+        <w:rPr>
+          <w:rFonts w:eastAsia="Times New Roman" w:cs="Arial"/>
+          <w:color w:val="000000"/>
+          <w:shd w:val="clear" w:color="auto" w:fill="FFFFFF"/>
+        </w:rPr>
+      </w:pPr>
+      <w:r>
+        <w:rPr>
+          <w:rFonts w:eastAsia="Times New Roman" w:cs="Arial"/>
+          <w:color w:val="000000"/>
+          <w:shd w:val="clear" w:color="auto" w:fill="FFFFFF"/>
+        </w:rPr>
+        <w:t xml:space="preserve">Considering that we are not comparing this price wit the selling price of apps, £5.50 is in between the higher end products which go up to £30 and the lower end products which sell at around £2.50. In the future once the company has been established into the market and created awareness of its brand name and added functionality we are planning to increase the selling price. We are also looking into making app versions of the software, which will sell on the </w:t>
+      </w:r>
+      <w:proofErr w:type="spellStart"/>
+      <w:r>
+        <w:rPr>
+          <w:rFonts w:eastAsia="Times New Roman" w:cs="Arial"/>
+          <w:color w:val="000000"/>
+          <w:shd w:val="clear" w:color="auto" w:fill="FFFFFF"/>
+        </w:rPr>
+        <w:t>iOS</w:t>
+      </w:r>
+      <w:proofErr w:type="spellEnd"/>
+      <w:r>
+        <w:rPr>
+          <w:rFonts w:eastAsia="Times New Roman" w:cs="Arial"/>
+          <w:color w:val="000000"/>
+          <w:shd w:val="clear" w:color="auto" w:fill="FFFFFF"/>
+        </w:rPr>
+        <w:t xml:space="preserve"> and Android market. </w:t>
+      </w:r>
+    </w:p>
+    <w:p>
+      <w:pPr>
+        <w:rPr>
+          <w:rFonts w:eastAsia="Times New Roman" w:cs="Arial"/>
+          <w:color w:val="000000"/>
+          <w:shd w:val="clear" w:color="auto" w:fill="FFFFFF"/>
+        </w:rPr>
+      </w:pPr>
+      <w:r>
+        <w:rPr>
+          <w:rFonts w:eastAsia="Times New Roman" w:cs="Arial"/>
+          <w:color w:val="000000"/>
+          <w:shd w:val="clear" w:color="auto" w:fill="FFFFFF"/>
+        </w:rPr>
+        <w:t xml:space="preserve">As for the packages sold by </w:t>
+      </w:r>
+      <w:proofErr w:type="spellStart"/>
+      <w:r>
+        <w:rPr>
+          <w:rFonts w:eastAsia="Times New Roman" w:cs="Arial"/>
+          <w:color w:val="000000"/>
+          <w:shd w:val="clear" w:color="auto" w:fill="FFFFFF"/>
+        </w:rPr>
+        <w:t>eCook</w:t>
+      </w:r>
+      <w:proofErr w:type="spellEnd"/>
+      <w:r>
+        <w:rPr>
+          <w:rFonts w:eastAsia="Times New Roman" w:cs="Arial"/>
+          <w:color w:val="000000"/>
+          <w:shd w:val="clear" w:color="auto" w:fill="FFFFFF"/>
+        </w:rPr>
+        <w:t xml:space="preserve"> we are planning to sell these at a price of £8 for celebrity chef packages and anywhere between £1 - £5 for the lesser-known chefs. Out of this we aim take some cut from the profit.</w:t>
+      </w:r>
+    </w:p>
+    <w:p/>
     <w:p>
       <w:pPr>
         <w:rPr>
@@ -1990,6 +2250,119 @@
     </w:lvl>
   </w:abstractNum>
   <w:abstractNum w:abstractNumId="6">
+    <w:nsid w:val="460F7048"/>
+    <w:multiLevelType w:val="hybridMultilevel"/>
+    <w:tmpl w:val="8366556E"/>
+    <w:lvl w:ilvl="0" w:tplc="04090001">
+      <w:start w:val="1"/>
+      <w:numFmt w:val="bullet"/>
+      <w:lvlText w:val=""/>
+      <w:lvlJc w:val="left"/>
+      <w:pPr>
+        <w:ind w:left="720" w:hanging="360"/>
+      </w:pPr>
+      <w:rPr>
+        <w:rFonts w:ascii="Symbol" w:hAnsi="Symbol" w:hint="default"/>
+      </w:rPr>
+    </w:lvl>
+    <w:lvl w:ilvl="1" w:tplc="04090003" w:tentative="1">
+      <w:start w:val="1"/>
+      <w:numFmt w:val="bullet"/>
+      <w:lvlText w:val="o"/>
+      <w:lvlJc w:val="left"/>
+      <w:pPr>
+        <w:ind w:left="1440" w:hanging="360"/>
+      </w:pPr>
+      <w:rPr>
+        <w:rFonts w:ascii="Courier New" w:hAnsi="Courier New" w:hint="default"/>
+      </w:rPr>
+    </w:lvl>
+    <w:lvl w:ilvl="2" w:tplc="04090005" w:tentative="1">
+      <w:start w:val="1"/>
+      <w:numFmt w:val="bullet"/>
+      <w:lvlText w:val=""/>
+      <w:lvlJc w:val="left"/>
+      <w:pPr>
+        <w:ind w:left="2160" w:hanging="360"/>
+      </w:pPr>
+      <w:rPr>
+        <w:rFonts w:ascii="Wingdings" w:hAnsi="Wingdings" w:hint="default"/>
+      </w:rPr>
+    </w:lvl>
+    <w:lvl w:ilvl="3" w:tplc="04090001" w:tentative="1">
+      <w:start w:val="1"/>
+      <w:numFmt w:val="bullet"/>
+      <w:lvlText w:val=""/>
+      <w:lvlJc w:val="left"/>
+      <w:pPr>
+        <w:ind w:left="2880" w:hanging="360"/>
+      </w:pPr>
+      <w:rPr>
+        <w:rFonts w:ascii="Symbol" w:hAnsi="Symbol" w:hint="default"/>
+      </w:rPr>
+    </w:lvl>
+    <w:lvl w:ilvl="4" w:tplc="04090003" w:tentative="1">
+      <w:start w:val="1"/>
+      <w:numFmt w:val="bullet"/>
+      <w:lvlText w:val="o"/>
+      <w:lvlJc w:val="left"/>
+      <w:pPr>
+        <w:ind w:left="3600" w:hanging="360"/>
+      </w:pPr>
+      <w:rPr>
+        <w:rFonts w:ascii="Courier New" w:hAnsi="Courier New" w:hint="default"/>
+      </w:rPr>
+    </w:lvl>
+    <w:lvl w:ilvl="5" w:tplc="04090005" w:tentative="1">
+      <w:start w:val="1"/>
+      <w:numFmt w:val="bullet"/>
+      <w:lvlText w:val=""/>
+      <w:lvlJc w:val="left"/>
+      <w:pPr>
+        <w:ind w:left="4320" w:hanging="360"/>
+      </w:pPr>
+      <w:rPr>
+        <w:rFonts w:ascii="Wingdings" w:hAnsi="Wingdings" w:hint="default"/>
+      </w:rPr>
+    </w:lvl>
+    <w:lvl w:ilvl="6" w:tplc="04090001" w:tentative="1">
+      <w:start w:val="1"/>
+      <w:numFmt w:val="bullet"/>
+      <w:lvlText w:val=""/>
+      <w:lvlJc w:val="left"/>
+      <w:pPr>
+        <w:ind w:left="5040" w:hanging="360"/>
+      </w:pPr>
+      <w:rPr>
+        <w:rFonts w:ascii="Symbol" w:hAnsi="Symbol" w:hint="default"/>
+      </w:rPr>
+    </w:lvl>
+    <w:lvl w:ilvl="7" w:tplc="04090003" w:tentative="1">
+      <w:start w:val="1"/>
+      <w:numFmt w:val="bullet"/>
+      <w:lvlText w:val="o"/>
+      <w:lvlJc w:val="left"/>
+      <w:pPr>
+        <w:ind w:left="5760" w:hanging="360"/>
+      </w:pPr>
+      <w:rPr>
+        <w:rFonts w:ascii="Courier New" w:hAnsi="Courier New" w:hint="default"/>
+      </w:rPr>
+    </w:lvl>
+    <w:lvl w:ilvl="8" w:tplc="04090005" w:tentative="1">
+      <w:start w:val="1"/>
+      <w:numFmt w:val="bullet"/>
+      <w:lvlText w:val=""/>
+      <w:lvlJc w:val="left"/>
+      <w:pPr>
+        <w:ind w:left="6480" w:hanging="360"/>
+      </w:pPr>
+      <w:rPr>
+        <w:rFonts w:ascii="Wingdings" w:hAnsi="Wingdings" w:hint="default"/>
+      </w:rPr>
+    </w:lvl>
+  </w:abstractNum>
+  <w:abstractNum w:abstractNumId="7">
     <w:nsid w:val="7D7079B2"/>
     <w:multiLevelType w:val="hybridMultilevel"/>
     <w:tmpl w:val="3D8EF272"/>
@@ -2094,10 +2467,13 @@
     <w:abstractNumId w:val="4"/>
   </w:num>
   <w:num w:numId="6">
-    <w:abstractNumId w:val="6"/>
+    <w:abstractNumId w:val="7"/>
   </w:num>
   <w:num w:numId="7">
     <w:abstractNumId w:val="1"/>
+  </w:num>
+  <w:num w:numId="8">
+    <w:abstractNumId w:val="6"/>
   </w:num>
 </w:numbering>
 </file>

</xml_diff>